<commit_message>
install file version number
git-svn-id: svn://127.0.0.1/Core@10523 17c802ae-cbca-534c-9e8e-6d19a4926c45
</commit_message>
<xml_diff>
--- a/trunk/doc/readme_exnm04070005en_updt55.docx
+++ b/trunk/doc/readme_exnm04070005en_updt55.docx
@@ -72,11 +72,21 @@
       <w:pPr>
         <w:pStyle w:val="coverinfo"/>
       </w:pPr>
-      <w:fldSimple w:instr=" DOCPROPERTY  $Product$  \* MERGEFORMAT ">
-        <w:r>
-          <w:t>Network Manager</w:t>
-        </w:r>
-      </w:fldSimple>
+      <w:r>
+        <w:fldChar w:fldCharType="begin"/>
+      </w:r>
+      <w:r>
+        <w:instrText xml:space="preserve"> DOCPROPERTY  $Product$  \* MERGEFORMAT </w:instrText>
+      </w:r>
+      <w:r>
+        <w:fldChar w:fldCharType="separate"/>
+      </w:r>
+      <w:r>
+        <w:t>Network Manager</w:t>
+      </w:r>
+      <w:r>
+        <w:fldChar w:fldCharType="end"/>
+      </w:r>
     </w:p>
     <w:p>
       <w:pPr>
@@ -122,11 +132,21 @@
           <w:docGrid w:linePitch="360"/>
         </w:sectPr>
       </w:pPr>
-      <w:fldSimple w:instr=" DOCPROPERTY  &quot;$Base Release$&quot;  \* MERGEFORMAT ">
-        <w:r>
-          <w:t>4.7.0.0</w:t>
-        </w:r>
-      </w:fldSimple>
+      <w:r>
+        <w:fldChar w:fldCharType="begin"/>
+      </w:r>
+      <w:r>
+        <w:instrText xml:space="preserve"> DOCPROPERTY  "$Base Release$"  \* MERGEFORMAT </w:instrText>
+      </w:r>
+      <w:r>
+        <w:fldChar w:fldCharType="separate"/>
+      </w:r>
+      <w:r>
+        <w:t>4.7.0.0</w:t>
+      </w:r>
+      <w:r>
+        <w:fldChar w:fldCharType="end"/>
+      </w:r>
       <w:r>
         <w:t xml:space="preserve"> Fix </w:t>
       </w:r>
@@ -566,11 +586,21 @@
       <w:r>
         <w:t xml:space="preserve">Location Bridge component of the </w:t>
       </w:r>
-      <w:fldSimple w:instr=" DOCPROPERTY  $Product$  \* MERGEFORMAT ">
-        <w:r>
-          <w:t>Network Manager</w:t>
-        </w:r>
-      </w:fldSimple>
+      <w:r>
+        <w:fldChar w:fldCharType="begin"/>
+      </w:r>
+      <w:r>
+        <w:instrText xml:space="preserve"> DOCPROPERTY  $Product$  \* MERGEFORMAT </w:instrText>
+      </w:r>
+      <w:r>
+        <w:fldChar w:fldCharType="separate"/>
+      </w:r>
+      <w:r>
+        <w:t>Network Manager</w:t>
+      </w:r>
+      <w:r>
+        <w:fldChar w:fldCharType="end"/>
+      </w:r>
       <w:r>
         <w:fldChar w:fldCharType="begin"/>
       </w:r>
@@ -743,11 +773,21 @@
             <w:pPr>
               <w:pStyle w:val="TableText"/>
             </w:pPr>
-            <w:fldSimple w:instr=" DOCPROPERTY  &quot;$Base Release$&quot;  \* MERGEFORMAT ">
-              <w:r>
-                <w:t>4.7.0.0</w:t>
-              </w:r>
-            </w:fldSimple>
+            <w:r>
+              <w:fldChar w:fldCharType="begin"/>
+            </w:r>
+            <w:r>
+              <w:instrText xml:space="preserve"> DOCPROPERTY  "$Base Release$"  \* MERGEFORMAT </w:instrText>
+            </w:r>
+            <w:r>
+              <w:fldChar w:fldCharType="separate"/>
+            </w:r>
+            <w:r>
+              <w:t>4.7.0.0</w:t>
+            </w:r>
+            <w:r>
+              <w:fldChar w:fldCharType="end"/>
+            </w:r>
           </w:p>
         </w:tc>
       </w:tr>
@@ -931,20 +971,34 @@
               </w:rPr>
               <w:t xml:space="preserve">that </w:t>
             </w:r>
-            <w:fldSimple w:instr=" DOCPROPERTY  &quot;$Bentley Select Release$&quot;  \* MERGEFORMAT ">
-              <w:r>
-                <w:rPr>
-                  <w:sz w:val="16"/>
-                  <w:szCs w:val="16"/>
-                </w:rPr>
-                <w:t>exnm04070005en_updt55</w:t>
-              </w:r>
-            </w:fldSimple>
+            <w:r>
+              <w:fldChar w:fldCharType="begin"/>
+            </w:r>
+            <w:r>
+              <w:instrText xml:space="preserve"> DOCPROPERTY  "$Bentley Select Release$"  \* MERGEFORMAT </w:instrText>
+            </w:r>
+            <w:r>
+              <w:fldChar w:fldCharType="separate"/>
+            </w:r>
             <w:r>
               <w:rPr>
                 <w:sz w:val="16"/>
                 <w:szCs w:val="16"/>
               </w:rPr>
+              <w:t>exnm04070005en_updt55</w:t>
+            </w:r>
+            <w:r>
+              <w:rPr>
+                <w:sz w:val="16"/>
+                <w:szCs w:val="16"/>
+              </w:rPr>
+              <w:fldChar w:fldCharType="end"/>
+            </w:r>
+            <w:r>
+              <w:rPr>
+                <w:sz w:val="16"/>
+                <w:szCs w:val="16"/>
+              </w:rPr>
               <w:t>.</w:t>
             </w:r>
             <w:r>
@@ -999,14 +1053,27 @@
               </w:rPr>
               <w:t xml:space="preserve">At the prompt type START </w:t>
             </w:r>
-            <w:fldSimple w:instr=" DOCPROPERTY  &quot;$Install SQL Script$&quot;  \* MERGEFORMAT ">
-              <w:r>
-                <w:rPr>
-                  <w:szCs w:val="16"/>
-                </w:rPr>
-                <w:t>exnm04070005en_updt55.sql</w:t>
-              </w:r>
-            </w:fldSimple>
+            <w:r>
+              <w:fldChar w:fldCharType="begin"/>
+            </w:r>
+            <w:r>
+              <w:instrText xml:space="preserve"> DOCPROPERTY  "$Install SQL Script$"  \* MERGEFORMAT </w:instrText>
+            </w:r>
+            <w:r>
+              <w:fldChar w:fldCharType="separate"/>
+            </w:r>
+            <w:r>
+              <w:rPr>
+                <w:szCs w:val="16"/>
+              </w:rPr>
+              <w:t>exnm04070005en_updt55.sql</w:t>
+            </w:r>
+            <w:r>
+              <w:rPr>
+                <w:szCs w:val="16"/>
+              </w:rPr>
+              <w:fldChar w:fldCharType="end"/>
+            </w:r>
             <w:r>
               <w:rPr>
                 <w:szCs w:val="16"/>
@@ -1375,8 +1442,10 @@
               <w:pStyle w:val="TableText"/>
             </w:pPr>
             <w:r>
-              <w:t>1.0</w:t>
-            </w:r>
+              <w:t>1.1</w:t>
+            </w:r>
+            <w:bookmarkStart w:id="3" w:name="_GoBack"/>
+            <w:bookmarkEnd w:id="3"/>
           </w:p>
         </w:tc>
       </w:tr>
@@ -3077,12 +3146,12 @@
       <w:pPr>
         <w:pStyle w:val="Heading1"/>
       </w:pPr>
-      <w:bookmarkStart w:id="3" w:name="_Toc479796691"/>
+      <w:bookmarkStart w:id="4" w:name="_Toc479796691"/>
       <w:r>
         <w:lastRenderedPageBreak/>
         <w:t>Log No. Summary</w:t>
       </w:r>
-      <w:bookmarkEnd w:id="3"/>
+      <w:bookmarkEnd w:id="4"/>
       <w:r>
         <w:t xml:space="preserve"> </w:t>
       </w:r>
@@ -5904,8 +5973,6 @@
               </w:rPr>
               <w:t>GetNetworkLinearLocationstab</w:t>
             </w:r>
-            <w:bookmarkStart w:id="4" w:name="_GoBack"/>
-            <w:bookmarkEnd w:id="4"/>
             <w:proofErr w:type="spellEnd"/>
           </w:p>
         </w:tc>
@@ -7877,11 +7944,21 @@
               <w:rStyle w:val="HighlightText"/>
             </w:rPr>
           </w:pPr>
-          <w:fldSimple w:instr=" DOCPROPERTY  $Product$  \* MERGEFORMAT ">
-            <w:r>
-              <w:t>Network Manager</w:t>
-            </w:r>
-          </w:fldSimple>
+          <w:r>
+            <w:fldChar w:fldCharType="begin"/>
+          </w:r>
+          <w:r>
+            <w:instrText xml:space="preserve"> DOCPROPERTY  $Product$  \* MERGEFORMAT </w:instrText>
+          </w:r>
+          <w:r>
+            <w:fldChar w:fldCharType="separate"/>
+          </w:r>
+          <w:r>
+            <w:t>Network Manager</w:t>
+          </w:r>
+          <w:r>
+            <w:fldChar w:fldCharType="end"/>
+          </w:r>
           <w:r>
             <w:t xml:space="preserve"> Fix Release Notes</w:t>
           </w:r>
@@ -7928,11 +8005,21 @@
           <w:vAlign w:val="center"/>
         </w:tcPr>
         <w:p>
-          <w:fldSimple w:instr=" DOCPROPERTY  &quot;$Base Release$&quot;  \* MERGEFORMAT ">
-            <w:r>
-              <w:t>4.7.0.0</w:t>
-            </w:r>
-          </w:fldSimple>
+          <w:r>
+            <w:fldChar w:fldCharType="begin"/>
+          </w:r>
+          <w:r>
+            <w:instrText xml:space="preserve"> DOCPROPERTY  "$Base Release$"  \* MERGEFORMAT </w:instrText>
+          </w:r>
+          <w:r>
+            <w:fldChar w:fldCharType="separate"/>
+          </w:r>
+          <w:r>
+            <w:t>4.7.0.0</w:t>
+          </w:r>
+          <w:r>
+            <w:fldChar w:fldCharType="end"/>
+          </w:r>
           <w:r>
             <w:t xml:space="preserve"> Fix </w:t>
           </w:r>
@@ -7986,11 +8073,21 @@
           <w:r>
             <w:t xml:space="preserve"> </w:t>
           </w:r>
-          <w:fldSimple w:instr=" DOCPROPERTY  &quot;$Bentley Select Release$&quot;  \* MERGEFORMAT ">
-            <w:r>
-              <w:t>exnm04070005en_updt55</w:t>
-            </w:r>
-          </w:fldSimple>
+          <w:r>
+            <w:fldChar w:fldCharType="begin"/>
+          </w:r>
+          <w:r>
+            <w:instrText xml:space="preserve"> DOCPROPERTY  "$Bentley Select Release$"  \* MERGEFORMAT </w:instrText>
+          </w:r>
+          <w:r>
+            <w:fldChar w:fldCharType="separate"/>
+          </w:r>
+          <w:r>
+            <w:t>exnm04070005en_updt55</w:t>
+          </w:r>
+          <w:r>
+            <w:fldChar w:fldCharType="end"/>
+          </w:r>
         </w:p>
       </w:tc>
       <w:tc>
@@ -8015,7 +8112,7 @@
             <w:rPr>
               <w:noProof/>
             </w:rPr>
-            <w:t>7</w:t>
+            <w:t>9</w:t>
           </w:r>
           <w:r>
             <w:rPr>
@@ -12282,7 +12379,7 @@
 </file>
 
 <file path=customXml/itemProps1.xml><?xml version="1.0" encoding="utf-8"?>
-<ds:datastoreItem xmlns:ds="http://schemas.openxmlformats.org/officeDocument/2006/customXml" ds:itemID="{F694A096-9A72-401B-9C24-9E8615F27210}">
+<ds:datastoreItem xmlns:ds="http://schemas.openxmlformats.org/officeDocument/2006/customXml" ds:itemID="{37B2FF65-0767-4317-99D5-DF173DA52D8D}">
   <ds:schemaRefs>
     <ds:schemaRef ds:uri="http://schemas.openxmlformats.org/officeDocument/2006/bibliography"/>
   </ds:schemaRefs>

</xml_diff>